<commit_message>
Completed full notes and exercises
</commit_message>
<xml_diff>
--- a/Notes/Exercises from slides.docx
+++ b/Notes/Exercises from slides.docx
@@ -54,7 +54,7 @@
           <w:r>
             <w:fldChar w:fldCharType="separate"/>
           </w:r>
-          <w:hyperlink w:anchor="_Toc163977837" w:history="1">
+          <w:hyperlink w:anchor="_Toc164159663" w:history="1">
             <w:r>
               <w:rPr>
                 <w:rStyle w:val="Collegamentoipertestuale"/>
@@ -101,7 +101,7 @@
                 <w:noProof/>
                 <w:webHidden/>
               </w:rPr>
-              <w:instrText xml:space="preserve"> PAGEREF _Toc163977837 \h </w:instrText>
+              <w:instrText xml:space="preserve"> PAGEREF _Toc164159663 \h </w:instrText>
             </w:r>
             <w:r>
               <w:rPr>
@@ -148,7 +148,7 @@
               <w14:ligatures w14:val="standardContextual"/>
             </w:rPr>
           </w:pPr>
-          <w:hyperlink w:anchor="_Toc163977838" w:history="1">
+          <w:hyperlink w:anchor="_Toc164159664" w:history="1">
             <w:r>
               <w:rPr>
                 <w:rStyle w:val="Collegamentoipertestuale"/>
@@ -195,7 +195,7 @@
                 <w:noProof/>
                 <w:webHidden/>
               </w:rPr>
-              <w:instrText xml:space="preserve"> PAGEREF _Toc163977838 \h </w:instrText>
+              <w:instrText xml:space="preserve"> PAGEREF _Toc164159664 \h </w:instrText>
             </w:r>
             <w:r>
               <w:rPr>
@@ -242,7 +242,7 @@
               <w14:ligatures w14:val="standardContextual"/>
             </w:rPr>
           </w:pPr>
-          <w:hyperlink w:anchor="_Toc163977839" w:history="1">
+          <w:hyperlink w:anchor="_Toc164159665" w:history="1">
             <w:r>
               <w:rPr>
                 <w:rStyle w:val="Collegamentoipertestuale"/>
@@ -289,7 +289,7 @@
                 <w:noProof/>
                 <w:webHidden/>
               </w:rPr>
-              <w:instrText xml:space="preserve"> PAGEREF _Toc163977839 \h </w:instrText>
+              <w:instrText xml:space="preserve"> PAGEREF _Toc164159665 \h </w:instrText>
             </w:r>
             <w:r>
               <w:rPr>
@@ -336,7 +336,7 @@
               <w14:ligatures w14:val="standardContextual"/>
             </w:rPr>
           </w:pPr>
-          <w:hyperlink w:anchor="_Toc163977840" w:history="1">
+          <w:hyperlink w:anchor="_Toc164159666" w:history="1">
             <w:r>
               <w:rPr>
                 <w:rStyle w:val="Collegamentoipertestuale"/>
@@ -383,7 +383,7 @@
                 <w:noProof/>
                 <w:webHidden/>
               </w:rPr>
-              <w:instrText xml:space="preserve"> PAGEREF _Toc163977840 \h </w:instrText>
+              <w:instrText xml:space="preserve"> PAGEREF _Toc164159666 \h </w:instrText>
             </w:r>
             <w:r>
               <w:rPr>
@@ -430,7 +430,7 @@
               <w14:ligatures w14:val="standardContextual"/>
             </w:rPr>
           </w:pPr>
-          <w:hyperlink w:anchor="_Toc163977841" w:history="1">
+          <w:hyperlink w:anchor="_Toc164159667" w:history="1">
             <w:r>
               <w:rPr>
                 <w:rStyle w:val="Collegamentoipertestuale"/>
@@ -477,7 +477,7 @@
                 <w:noProof/>
                 <w:webHidden/>
               </w:rPr>
-              <w:instrText xml:space="preserve"> PAGEREF _Toc163977841 \h </w:instrText>
+              <w:instrText xml:space="preserve"> PAGEREF _Toc164159667 \h </w:instrText>
             </w:r>
             <w:r>
               <w:rPr>
@@ -524,7 +524,7 @@
               <w14:ligatures w14:val="standardContextual"/>
             </w:rPr>
           </w:pPr>
-          <w:hyperlink w:anchor="_Toc163977842" w:history="1">
+          <w:hyperlink w:anchor="_Toc164159668" w:history="1">
             <w:r>
               <w:rPr>
                 <w:rStyle w:val="Collegamentoipertestuale"/>
@@ -571,7 +571,7 @@
                 <w:noProof/>
                 <w:webHidden/>
               </w:rPr>
-              <w:instrText xml:space="preserve"> PAGEREF _Toc163977842 \h </w:instrText>
+              <w:instrText xml:space="preserve"> PAGEREF _Toc164159668 \h </w:instrText>
             </w:r>
             <w:r>
               <w:rPr>
@@ -618,7 +618,7 @@
               <w14:ligatures w14:val="standardContextual"/>
             </w:rPr>
           </w:pPr>
-          <w:hyperlink w:anchor="_Toc163977843" w:history="1">
+          <w:hyperlink w:anchor="_Toc164159669" w:history="1">
             <w:r>
               <w:rPr>
                 <w:rStyle w:val="Collegamentoipertestuale"/>
@@ -665,7 +665,7 @@
                 <w:noProof/>
                 <w:webHidden/>
               </w:rPr>
-              <w:instrText xml:space="preserve"> PAGEREF _Toc163977843 \h </w:instrText>
+              <w:instrText xml:space="preserve"> PAGEREF _Toc164159669 \h </w:instrText>
             </w:r>
             <w:r>
               <w:rPr>
@@ -712,7 +712,7 @@
               <w14:ligatures w14:val="standardContextual"/>
             </w:rPr>
           </w:pPr>
-          <w:hyperlink w:anchor="_Toc163977844" w:history="1">
+          <w:hyperlink w:anchor="_Toc164159670" w:history="1">
             <w:r>
               <w:rPr>
                 <w:rStyle w:val="Collegamentoipertestuale"/>
@@ -759,7 +759,7 @@
                 <w:noProof/>
                 <w:webHidden/>
               </w:rPr>
-              <w:instrText xml:space="preserve"> PAGEREF _Toc163977844 \h </w:instrText>
+              <w:instrText xml:space="preserve"> PAGEREF _Toc164159670 \h </w:instrText>
             </w:r>
             <w:r>
               <w:rPr>
@@ -806,7 +806,7 @@
               <w14:ligatures w14:val="standardContextual"/>
             </w:rPr>
           </w:pPr>
-          <w:hyperlink w:anchor="_Toc163977845" w:history="1">
+          <w:hyperlink w:anchor="_Toc164159671" w:history="1">
             <w:r>
               <w:rPr>
                 <w:rStyle w:val="Collegamentoipertestuale"/>
@@ -832,7 +832,7 @@
                 <w:noProof/>
                 <w:lang w:val="en-US"/>
               </w:rPr>
-              <w:t>Software Asset Management (SAM) - 13</w:t>
+              <w:t>Technical Management</w:t>
             </w:r>
             <w:r>
               <w:rPr>
@@ -853,7 +853,7 @@
                 <w:noProof/>
                 <w:webHidden/>
               </w:rPr>
-              <w:instrText xml:space="preserve"> PAGEREF _Toc163977845 \h </w:instrText>
+              <w:instrText xml:space="preserve"> PAGEREF _Toc164159671 \h </w:instrText>
             </w:r>
             <w:r>
               <w:rPr>
@@ -886,100 +886,6 @@
         </w:p>
         <w:p>
           <w:pPr>
-            <w:pStyle w:val="Sommario1"/>
-            <w:tabs>
-              <w:tab w:val="left" w:pos="480"/>
-              <w:tab w:val="right" w:leader="dot" w:pos="9628"/>
-            </w:tabs>
-            <w:rPr>
-              <w:noProof/>
-              <w:kern w:val="2"/>
-              <w:sz w:val="24"/>
-              <w:szCs w:val="24"/>
-              <w:lang w:eastAsia="it-IT"/>
-              <w14:ligatures w14:val="standardContextual"/>
-            </w:rPr>
-          </w:pPr>
-          <w:hyperlink w:anchor="_Toc163977846" w:history="1">
-            <w:r>
-              <w:rPr>
-                <w:rStyle w:val="Collegamentoipertestuale"/>
-                <w:noProof/>
-                <w:lang w:val="en-US"/>
-              </w:rPr>
-              <w:t>11</w:t>
-            </w:r>
-            <w:r>
-              <w:rPr>
-                <w:noProof/>
-                <w:kern w:val="2"/>
-                <w:sz w:val="24"/>
-                <w:szCs w:val="24"/>
-                <w:lang w:eastAsia="it-IT"/>
-                <w14:ligatures w14:val="standardContextual"/>
-              </w:rPr>
-              <w:tab/>
-            </w:r>
-            <w:r>
-              <w:rPr>
-                <w:rStyle w:val="Collegamentoipertestuale"/>
-                <w:noProof/>
-                <w:lang w:val="en-US"/>
-              </w:rPr>
-              <w:t>FinOps - 14</w:t>
-            </w:r>
-            <w:r>
-              <w:rPr>
-                <w:noProof/>
-                <w:webHidden/>
-              </w:rPr>
-              <w:tab/>
-            </w:r>
-            <w:r>
-              <w:rPr>
-                <w:noProof/>
-                <w:webHidden/>
-              </w:rPr>
-              <w:fldChar w:fldCharType="begin"/>
-            </w:r>
-            <w:r>
-              <w:rPr>
-                <w:noProof/>
-                <w:webHidden/>
-              </w:rPr>
-              <w:instrText xml:space="preserve"> PAGEREF _Toc163977846 \h </w:instrText>
-            </w:r>
-            <w:r>
-              <w:rPr>
-                <w:noProof/>
-                <w:webHidden/>
-              </w:rPr>
-            </w:r>
-            <w:r>
-              <w:rPr>
-                <w:noProof/>
-                <w:webHidden/>
-              </w:rPr>
-              <w:fldChar w:fldCharType="separate"/>
-            </w:r>
-            <w:r>
-              <w:rPr>
-                <w:noProof/>
-                <w:webHidden/>
-              </w:rPr>
-              <w:t>12</w:t>
-            </w:r>
-            <w:r>
-              <w:rPr>
-                <w:noProof/>
-                <w:webHidden/>
-              </w:rPr>
-              <w:fldChar w:fldCharType="end"/>
-            </w:r>
-          </w:hyperlink>
-        </w:p>
-        <w:p>
-          <w:pPr>
             <w:spacing w:line="276" w:lineRule="auto"/>
           </w:pPr>
           <w:r>
@@ -1009,7 +915,7 @@
           <w:lang w:val="en-US"/>
         </w:rPr>
       </w:pPr>
-      <w:bookmarkStart w:id="0" w:name="_Toc163977837"/>
+      <w:bookmarkStart w:id="0" w:name="_Toc164159663"/>
       <w:r>
         <w:rPr>
           <w:lang w:val="en-US"/>
@@ -1592,6 +1498,7 @@
     </w:p>
     <w:p>
       <w:pPr>
+        <w:spacing w:line="276" w:lineRule="auto"/>
         <w:rPr>
           <w:lang w:val="en-US"/>
         </w:rPr>
@@ -1929,7 +1836,7 @@
           <w:lang w:val="en-US"/>
         </w:rPr>
       </w:pPr>
-      <w:bookmarkStart w:id="1" w:name="_Toc163977838"/>
+      <w:bookmarkStart w:id="1" w:name="_Toc164159664"/>
       <w:r>
         <w:rPr>
           <w:lang w:val="en-US"/>
@@ -1958,16 +1865,16 @@
           <w:lang w:val="en-US"/>
         </w:rPr>
         <w:drawing>
-          <wp:anchor distT="0" distB="0" distL="114300" distR="114300" simplePos="0" relativeHeight="251875328" behindDoc="0" locked="0" layoutInCell="1" allowOverlap="1" wp14:anchorId="79F8C987" wp14:editId="5EAF9E9A">
+          <wp:anchor distT="0" distB="0" distL="114300" distR="114300" simplePos="0" relativeHeight="251875328" behindDoc="0" locked="0" layoutInCell="1" allowOverlap="1" wp14:anchorId="79F8C987" wp14:editId="50C1B1AE">
             <wp:simplePos x="0" y="0"/>
             <wp:positionH relativeFrom="column">
-              <wp:posOffset>597218</wp:posOffset>
+              <wp:posOffset>799465</wp:posOffset>
             </wp:positionH>
             <wp:positionV relativeFrom="paragraph">
-              <wp:posOffset>62230</wp:posOffset>
+              <wp:posOffset>68580</wp:posOffset>
             </wp:positionV>
-            <wp:extent cx="5125085" cy="1256665"/>
-            <wp:effectExtent l="0" t="0" r="0" b="635"/>
+            <wp:extent cx="4751705" cy="1164590"/>
+            <wp:effectExtent l="0" t="0" r="0" b="0"/>
             <wp:wrapSquare wrapText="bothSides"/>
             <wp:docPr id="1901970958" name="Immagine 1" descr="Immagine che contiene testo, schermata, Carattere&#10;&#10;Descrizione generata automaticamente"/>
             <wp:cNvGraphicFramePr>
@@ -1989,7 +1896,7 @@
                   <pic:spPr>
                     <a:xfrm>
                       <a:off x="0" y="0"/>
-                      <a:ext cx="5125085" cy="1256665"/>
+                      <a:ext cx="4751705" cy="1164590"/>
                     </a:xfrm>
                     <a:prstGeom prst="rect">
                       <a:avLst/>
@@ -2318,7 +2225,7 @@
           <w:lang w:val="en-US"/>
         </w:rPr>
       </w:pPr>
-      <w:bookmarkStart w:id="2" w:name="_Toc163977839"/>
+      <w:bookmarkStart w:id="2" w:name="_Toc164159665"/>
       <w:r>
         <w:rPr>
           <w:lang w:val="en-US"/>
@@ -2347,16 +2254,16 @@
           <w:lang w:val="en-US"/>
         </w:rPr>
         <w:drawing>
-          <wp:anchor distT="0" distB="0" distL="114300" distR="114300" simplePos="0" relativeHeight="251891712" behindDoc="0" locked="0" layoutInCell="1" allowOverlap="1" wp14:anchorId="084D0FDD" wp14:editId="5D5FA73E">
+          <wp:anchor distT="0" distB="0" distL="114300" distR="114300" simplePos="0" relativeHeight="251891712" behindDoc="0" locked="0" layoutInCell="1" allowOverlap="1" wp14:anchorId="084D0FDD" wp14:editId="3F74E7D1">
             <wp:simplePos x="0" y="0"/>
             <wp:positionH relativeFrom="column">
-              <wp:posOffset>1497026</wp:posOffset>
+              <wp:posOffset>1478280</wp:posOffset>
             </wp:positionH>
             <wp:positionV relativeFrom="paragraph">
-              <wp:posOffset>237092</wp:posOffset>
+              <wp:posOffset>289560</wp:posOffset>
             </wp:positionV>
-            <wp:extent cx="3472180" cy="1140460"/>
-            <wp:effectExtent l="0" t="0" r="0" b="2540"/>
+            <wp:extent cx="3193415" cy="1049020"/>
+            <wp:effectExtent l="0" t="0" r="6985" b="0"/>
             <wp:wrapSquare wrapText="bothSides"/>
             <wp:docPr id="1250726465" name="Immagine 1" descr="Immagine che contiene testo, Carattere, schermata&#10;&#10;Descrizione generata automaticamente"/>
             <wp:cNvGraphicFramePr>
@@ -2378,7 +2285,7 @@
                   <pic:spPr>
                     <a:xfrm>
                       <a:off x="0" y="0"/>
-                      <a:ext cx="3472180" cy="1140460"/>
+                      <a:ext cx="3193415" cy="1049020"/>
                     </a:xfrm>
                     <a:prstGeom prst="rect">
                       <a:avLst/>
@@ -2700,6 +2607,7 @@
     </w:p>
     <w:p>
       <w:pPr>
+        <w:spacing w:line="276" w:lineRule="auto"/>
         <w:rPr>
           <w:rFonts w:asciiTheme="majorHAnsi" w:eastAsiaTheme="majorEastAsia" w:hAnsiTheme="majorHAnsi" w:cstheme="majorBidi"/>
           <w:b/>
@@ -2727,7 +2635,7 @@
           <w:lang w:val="en-US"/>
         </w:rPr>
       </w:pPr>
-      <w:bookmarkStart w:id="3" w:name="_Toc163977840"/>
+      <w:bookmarkStart w:id="3" w:name="_Toc164159666"/>
       <w:r>
         <w:rPr>
           <w:lang w:val="en-US"/>
@@ -3160,7 +3068,7 @@
           <w:lang w:val="en-US"/>
         </w:rPr>
       </w:pPr>
-      <w:bookmarkStart w:id="4" w:name="_Toc163977841"/>
+      <w:bookmarkStart w:id="4" w:name="_Toc164159667"/>
       <w:r>
         <w:rPr>
           <w:lang w:val="en-US"/>
@@ -3464,7 +3372,7 @@
           <w:lang w:val="en-US"/>
         </w:rPr>
       </w:pPr>
-      <w:bookmarkStart w:id="5" w:name="_Toc163977842"/>
+      <w:bookmarkStart w:id="5" w:name="_Toc164159668"/>
       <w:r>
         <w:rPr>
           <w:lang w:val="en-US"/>
@@ -3785,7 +3693,7 @@
           <w:lang w:val="en-US"/>
         </w:rPr>
       </w:pPr>
-      <w:bookmarkStart w:id="6" w:name="_Toc163977843"/>
+      <w:bookmarkStart w:id="6" w:name="_Toc164159669"/>
       <w:r>
         <w:rPr>
           <w:lang w:val="en-US"/>
@@ -4076,7 +3984,7 @@
           <w:lang w:val="en-US"/>
         </w:rPr>
       </w:pPr>
-      <w:bookmarkStart w:id="7" w:name="_Toc163977844"/>
+      <w:bookmarkStart w:id="7" w:name="_Toc164159670"/>
       <w:r>
         <w:rPr>
           <w:lang w:val="en-US"/>
@@ -4491,6 +4399,7 @@
     </w:p>
     <w:p>
       <w:pPr>
+        <w:spacing w:line="276" w:lineRule="auto"/>
         <w:rPr>
           <w:b/>
           <w:bCs/>
@@ -4662,6 +4571,60 @@
           <w:lang w:val="en-US"/>
         </w:rPr>
       </w:pPr>
+      <w:r>
+        <w:rPr>
+          <w:lang w:val="en-US"/>
+        </w:rPr>
+        <w:drawing>
+          <wp:anchor distT="0" distB="0" distL="114300" distR="114300" simplePos="0" relativeHeight="252041216" behindDoc="0" locked="0" layoutInCell="1" allowOverlap="1" wp14:anchorId="2E041337" wp14:editId="1C5777EC">
+            <wp:simplePos x="0" y="0"/>
+            <wp:positionH relativeFrom="column">
+              <wp:posOffset>834390</wp:posOffset>
+            </wp:positionH>
+            <wp:positionV relativeFrom="paragraph">
+              <wp:posOffset>3810</wp:posOffset>
+            </wp:positionV>
+            <wp:extent cx="4710430" cy="2052320"/>
+            <wp:effectExtent l="0" t="0" r="0" b="5080"/>
+            <wp:wrapSquare wrapText="bothSides"/>
+            <wp:docPr id="372294178" name="Immagine 1" descr="Immagine che contiene testo, schermata, Carattere&#10;&#10;Descrizione generata automaticamente"/>
+            <wp:cNvGraphicFramePr>
+              <a:graphicFrameLocks xmlns:a="http://schemas.openxmlformats.org/drawingml/2006/main" noChangeAspect="1"/>
+            </wp:cNvGraphicFramePr>
+            <a:graphic xmlns:a="http://schemas.openxmlformats.org/drawingml/2006/main">
+              <a:graphicData uri="http://schemas.openxmlformats.org/drawingml/2006/picture">
+                <pic:pic xmlns:pic="http://schemas.openxmlformats.org/drawingml/2006/picture">
+                  <pic:nvPicPr>
+                    <pic:cNvPr id="372294178" name="Immagine 1" descr="Immagine che contiene testo, schermata, Carattere&#10;&#10;Descrizione generata automaticamente"/>
+                    <pic:cNvPicPr/>
+                  </pic:nvPicPr>
+                  <pic:blipFill>
+                    <a:blip r:embed="rId28"/>
+                    <a:stretch>
+                      <a:fillRect/>
+                    </a:stretch>
+                  </pic:blipFill>
+                  <pic:spPr>
+                    <a:xfrm>
+                      <a:off x="0" y="0"/>
+                      <a:ext cx="4710430" cy="2052320"/>
+                    </a:xfrm>
+                    <a:prstGeom prst="rect">
+                      <a:avLst/>
+                    </a:prstGeom>
+                  </pic:spPr>
+                </pic:pic>
+              </a:graphicData>
+            </a:graphic>
+            <wp14:sizeRelH relativeFrom="margin">
+              <wp14:pctWidth>0</wp14:pctWidth>
+            </wp14:sizeRelH>
+            <wp14:sizeRelV relativeFrom="margin">
+              <wp14:pctHeight>0</wp14:pctHeight>
+            </wp14:sizeRelV>
+          </wp:anchor>
+        </w:drawing>
+      </w:r>
     </w:p>
     <w:p>
       <w:pPr>
@@ -4680,9 +4643,599 @@
         </w:rPr>
       </w:pPr>
     </w:p>
+    <w:p>
+      <w:pPr>
+        <w:spacing w:line="276" w:lineRule="auto"/>
+        <w:rPr>
+          <w:rFonts w:asciiTheme="majorHAnsi" w:eastAsiaTheme="majorEastAsia" w:hAnsiTheme="majorHAnsi" w:cstheme="majorBidi"/>
+          <w:b/>
+          <w:bCs/>
+          <w:i/>
+          <w:iCs/>
+          <w:smallCaps/>
+          <w:color w:val="000000" w:themeColor="text1"/>
+          <w:sz w:val="36"/>
+          <w:szCs w:val="36"/>
+          <w:lang w:val="en-US"/>
+        </w:rPr>
+      </w:pPr>
+    </w:p>
+    <w:p>
+      <w:pPr>
+        <w:spacing w:line="276" w:lineRule="auto"/>
+        <w:rPr>
+          <w:rFonts w:asciiTheme="majorHAnsi" w:eastAsiaTheme="majorEastAsia" w:hAnsiTheme="majorHAnsi" w:cstheme="majorBidi"/>
+          <w:b/>
+          <w:bCs/>
+          <w:i/>
+          <w:iCs/>
+          <w:smallCaps/>
+          <w:color w:val="000000" w:themeColor="text1"/>
+          <w:sz w:val="36"/>
+          <w:szCs w:val="36"/>
+          <w:lang w:val="en-US"/>
+        </w:rPr>
+      </w:pPr>
+    </w:p>
+    <w:p>
+      <w:pPr>
+        <w:spacing w:line="276" w:lineRule="auto"/>
+        <w:rPr>
+          <w:rFonts w:asciiTheme="majorHAnsi" w:eastAsiaTheme="majorEastAsia" w:hAnsiTheme="majorHAnsi" w:cstheme="majorBidi"/>
+          <w:b/>
+          <w:bCs/>
+          <w:i/>
+          <w:iCs/>
+          <w:smallCaps/>
+          <w:color w:val="000000" w:themeColor="text1"/>
+          <w:sz w:val="36"/>
+          <w:szCs w:val="36"/>
+          <w:lang w:val="en-US"/>
+        </w:rPr>
+      </w:pPr>
+    </w:p>
+    <w:p>
+      <w:pPr>
+        <w:spacing w:line="276" w:lineRule="auto"/>
+      </w:pPr>
+    </w:p>
+    <w:p>
+      <w:pPr>
+        <w:spacing w:line="276" w:lineRule="auto"/>
+        <w:rPr>
+          <w:lang w:val="en-US"/>
+        </w:rPr>
+      </w:pPr>
+      <w:r>
+        <w:drawing>
+          <wp:anchor distT="0" distB="0" distL="114300" distR="114300" simplePos="0" relativeHeight="252043264" behindDoc="0" locked="0" layoutInCell="1" allowOverlap="1" wp14:anchorId="75870360" wp14:editId="220C3A23">
+            <wp:simplePos x="0" y="0"/>
+            <wp:positionH relativeFrom="column">
+              <wp:posOffset>902335</wp:posOffset>
+            </wp:positionH>
+            <wp:positionV relativeFrom="paragraph">
+              <wp:posOffset>237490</wp:posOffset>
+            </wp:positionV>
+            <wp:extent cx="4773930" cy="1234440"/>
+            <wp:effectExtent l="0" t="0" r="7620" b="3810"/>
+            <wp:wrapSquare wrapText="bothSides"/>
+            <wp:docPr id="1785506777" name="Immagine 1" descr="Immagine che contiene testo, schermata, Carattere&#10;&#10;Descrizione generata automaticamente"/>
+            <wp:cNvGraphicFramePr>
+              <a:graphicFrameLocks xmlns:a="http://schemas.openxmlformats.org/drawingml/2006/main" noChangeAspect="1"/>
+            </wp:cNvGraphicFramePr>
+            <a:graphic xmlns:a="http://schemas.openxmlformats.org/drawingml/2006/main">
+              <a:graphicData uri="http://schemas.openxmlformats.org/drawingml/2006/picture">
+                <pic:pic xmlns:pic="http://schemas.openxmlformats.org/drawingml/2006/picture">
+                  <pic:nvPicPr>
+                    <pic:cNvPr id="1785506777" name="Immagine 1" descr="Immagine che contiene testo, schermata, Carattere&#10;&#10;Descrizione generata automaticamente"/>
+                    <pic:cNvPicPr/>
+                  </pic:nvPicPr>
+                  <pic:blipFill>
+                    <a:blip r:embed="rId29"/>
+                    <a:stretch>
+                      <a:fillRect/>
+                    </a:stretch>
+                  </pic:blipFill>
+                  <pic:spPr>
+                    <a:xfrm>
+                      <a:off x="0" y="0"/>
+                      <a:ext cx="4773930" cy="1234440"/>
+                    </a:xfrm>
+                    <a:prstGeom prst="rect">
+                      <a:avLst/>
+                    </a:prstGeom>
+                  </pic:spPr>
+                </pic:pic>
+              </a:graphicData>
+            </a:graphic>
+            <wp14:sizeRelH relativeFrom="margin">
+              <wp14:pctWidth>0</wp14:pctWidth>
+            </wp14:sizeRelH>
+            <wp14:sizeRelV relativeFrom="margin">
+              <wp14:pctHeight>0</wp14:pctHeight>
+            </wp14:sizeRelV>
+          </wp:anchor>
+        </w:drawing>
+      </w:r>
+      <w:r>
+        <w:rPr>
+          <w:lang w:val="en-US"/>
+        </w:rPr>
+        <w:t xml:space="preserve">Correct answer: </w:t>
+      </w:r>
+      <w:r>
+        <w:rPr>
+          <w:u w:val="single"/>
+          <w:lang w:val="en-US"/>
+        </w:rPr>
+        <w:t>Third</w:t>
+      </w:r>
+      <w:r>
+        <w:t xml:space="preserve"> one</w:t>
+      </w:r>
+    </w:p>
+    <w:p>
+      <w:pPr>
+        <w:spacing w:line="276" w:lineRule="auto"/>
+        <w:rPr>
+          <w:lang w:val="en-US"/>
+        </w:rPr>
+      </w:pPr>
+    </w:p>
+    <w:p>
+      <w:pPr>
+        <w:spacing w:line="276" w:lineRule="auto"/>
+        <w:rPr>
+          <w:lang w:val="en-US"/>
+        </w:rPr>
+      </w:pPr>
+    </w:p>
+    <w:p>
+      <w:pPr>
+        <w:spacing w:line="276" w:lineRule="auto"/>
+        <w:rPr>
+          <w:lang w:val="en-US"/>
+        </w:rPr>
+      </w:pPr>
+    </w:p>
+    <w:p>
+      <w:pPr>
+        <w:spacing w:line="276" w:lineRule="auto"/>
+        <w:rPr>
+          <w:lang w:val="en-US"/>
+        </w:rPr>
+      </w:pPr>
+    </w:p>
+    <w:p>
+      <w:pPr>
+        <w:spacing w:line="276" w:lineRule="auto"/>
+        <w:rPr>
+          <w:lang w:val="en-US"/>
+        </w:rPr>
+      </w:pPr>
+    </w:p>
+    <w:p>
+      <w:pPr>
+        <w:spacing w:line="276" w:lineRule="auto"/>
+        <w:rPr>
+          <w:lang w:val="en-US"/>
+        </w:rPr>
+      </w:pPr>
+      <w:r>
+        <w:drawing>
+          <wp:anchor distT="0" distB="0" distL="114300" distR="114300" simplePos="0" relativeHeight="252045312" behindDoc="0" locked="0" layoutInCell="1" allowOverlap="1" wp14:anchorId="78E52482" wp14:editId="05F9F145">
+            <wp:simplePos x="0" y="0"/>
+            <wp:positionH relativeFrom="column">
+              <wp:posOffset>1283970</wp:posOffset>
+            </wp:positionH>
+            <wp:positionV relativeFrom="paragraph">
+              <wp:posOffset>264160</wp:posOffset>
+            </wp:positionV>
+            <wp:extent cx="3628390" cy="974090"/>
+            <wp:effectExtent l="0" t="0" r="0" b="0"/>
+            <wp:wrapSquare wrapText="bothSides"/>
+            <wp:docPr id="662292138" name="Immagine 1" descr="Immagine che contiene testo, Carattere, schermata, linea&#10;&#10;Descrizione generata automaticamente"/>
+            <wp:cNvGraphicFramePr>
+              <a:graphicFrameLocks xmlns:a="http://schemas.openxmlformats.org/drawingml/2006/main" noChangeAspect="1"/>
+            </wp:cNvGraphicFramePr>
+            <a:graphic xmlns:a="http://schemas.openxmlformats.org/drawingml/2006/main">
+              <a:graphicData uri="http://schemas.openxmlformats.org/drawingml/2006/picture">
+                <pic:pic xmlns:pic="http://schemas.openxmlformats.org/drawingml/2006/picture">
+                  <pic:nvPicPr>
+                    <pic:cNvPr id="662292138" name="Immagine 1" descr="Immagine che contiene testo, Carattere, schermata, linea&#10;&#10;Descrizione generata automaticamente"/>
+                    <pic:cNvPicPr/>
+                  </pic:nvPicPr>
+                  <pic:blipFill>
+                    <a:blip r:embed="rId30"/>
+                    <a:stretch>
+                      <a:fillRect/>
+                    </a:stretch>
+                  </pic:blipFill>
+                  <pic:spPr>
+                    <a:xfrm>
+                      <a:off x="0" y="0"/>
+                      <a:ext cx="3628390" cy="974090"/>
+                    </a:xfrm>
+                    <a:prstGeom prst="rect">
+                      <a:avLst/>
+                    </a:prstGeom>
+                  </pic:spPr>
+                </pic:pic>
+              </a:graphicData>
+            </a:graphic>
+            <wp14:sizeRelH relativeFrom="margin">
+              <wp14:pctWidth>0</wp14:pctWidth>
+            </wp14:sizeRelH>
+            <wp14:sizeRelV relativeFrom="margin">
+              <wp14:pctHeight>0</wp14:pctHeight>
+            </wp14:sizeRelV>
+          </wp:anchor>
+        </w:drawing>
+      </w:r>
+      <w:r>
+        <w:rPr>
+          <w:lang w:val="en-US"/>
+        </w:rPr>
+        <w:t>Correct answer</w:t>
+      </w:r>
+      <w:r>
+        <w:rPr>
+          <w:lang w:val="en-US"/>
+        </w:rPr>
+        <w:t xml:space="preserve">: </w:t>
+      </w:r>
+      <w:r>
+        <w:rPr>
+          <w:u w:val="single"/>
+          <w:lang w:val="en-US"/>
+        </w:rPr>
+        <w:t>Second</w:t>
+      </w:r>
+      <w:r>
+        <w:rPr>
+          <w:lang w:val="en-US"/>
+        </w:rPr>
+        <w:t xml:space="preserve"> one</w:t>
+      </w:r>
+    </w:p>
+    <w:p>
+      <w:pPr>
+        <w:spacing w:line="276" w:lineRule="auto"/>
+        <w:rPr>
+          <w:lang w:val="en-US"/>
+        </w:rPr>
+      </w:pPr>
+    </w:p>
+    <w:p>
+      <w:pPr>
+        <w:spacing w:line="276" w:lineRule="auto"/>
+        <w:rPr>
+          <w:lang w:val="en-US"/>
+        </w:rPr>
+      </w:pPr>
+    </w:p>
+    <w:p>
+      <w:pPr>
+        <w:spacing w:line="276" w:lineRule="auto"/>
+        <w:rPr>
+          <w:lang w:val="en-US"/>
+        </w:rPr>
+      </w:pPr>
+    </w:p>
+    <w:p>
+      <w:pPr>
+        <w:spacing w:line="276" w:lineRule="auto"/>
+        <w:rPr>
+          <w:lang w:val="en-US"/>
+        </w:rPr>
+      </w:pPr>
+    </w:p>
+    <w:p>
+      <w:pPr>
+        <w:spacing w:line="276" w:lineRule="auto"/>
+        <w:rPr>
+          <w:lang w:val="en-US"/>
+        </w:rPr>
+      </w:pPr>
+      <w:r>
+        <w:rPr>
+          <w:lang w:val="en-US"/>
+        </w:rPr>
+        <w:t>Correct answer:</w:t>
+      </w:r>
+      <w:r>
+        <w:rPr>
+          <w:lang w:val="en-US"/>
+        </w:rPr>
+        <w:t xml:space="preserve"> </w:t>
+      </w:r>
+      <w:r>
+        <w:rPr>
+          <w:u w:val="single"/>
+          <w:lang w:val="en-US"/>
+        </w:rPr>
+        <w:t>Fourth</w:t>
+      </w:r>
+      <w:r>
+        <w:rPr>
+          <w:lang w:val="en-US"/>
+        </w:rPr>
+        <w:t xml:space="preserve"> one</w:t>
+      </w:r>
+    </w:p>
+    <w:p>
+      <w:pPr>
+        <w:rPr>
+          <w:lang w:val="en-US"/>
+        </w:rPr>
+      </w:pPr>
+      <w:r>
+        <w:rPr>
+          <w:lang w:val="en-US"/>
+        </w:rPr>
+        <w:br w:type="page"/>
+      </w:r>
+    </w:p>
+    <w:p>
+      <w:pPr>
+        <w:pStyle w:val="Titolo1"/>
+        <w:jc w:val="center"/>
+        <w:rPr>
+          <w:lang w:val="en-US"/>
+        </w:rPr>
+      </w:pPr>
+      <w:bookmarkStart w:id="8" w:name="_Toc164159671"/>
+      <w:r>
+        <w:rPr>
+          <w:lang w:val="en-US"/>
+        </w:rPr>
+        <w:lastRenderedPageBreak/>
+        <w:t>Technical Management</w:t>
+      </w:r>
+      <w:bookmarkEnd w:id="8"/>
+    </w:p>
+    <w:p>
+      <w:pPr>
+        <w:rPr>
+          <w:lang w:val="en-US"/>
+        </w:rPr>
+      </w:pPr>
+      <w:r>
+        <w:rPr>
+          <w:lang w:val="en-US"/>
+        </w:rPr>
+        <w:drawing>
+          <wp:anchor distT="0" distB="0" distL="114300" distR="114300" simplePos="0" relativeHeight="252047360" behindDoc="0" locked="0" layoutInCell="1" allowOverlap="1" wp14:anchorId="75DF4AA1" wp14:editId="7D491CC1">
+            <wp:simplePos x="0" y="0"/>
+            <wp:positionH relativeFrom="column">
+              <wp:posOffset>834390</wp:posOffset>
+            </wp:positionH>
+            <wp:positionV relativeFrom="paragraph">
+              <wp:posOffset>78740</wp:posOffset>
+            </wp:positionV>
+            <wp:extent cx="4794250" cy="1866265"/>
+            <wp:effectExtent l="0" t="0" r="6350" b="635"/>
+            <wp:wrapSquare wrapText="bothSides"/>
+            <wp:docPr id="461816420" name="Immagine 1" descr="Immagine che contiene testo, schermata, Carattere&#10;&#10;Descrizione generata automaticamente"/>
+            <wp:cNvGraphicFramePr>
+              <a:graphicFrameLocks xmlns:a="http://schemas.openxmlformats.org/drawingml/2006/main" noChangeAspect="1"/>
+            </wp:cNvGraphicFramePr>
+            <a:graphic xmlns:a="http://schemas.openxmlformats.org/drawingml/2006/main">
+              <a:graphicData uri="http://schemas.openxmlformats.org/drawingml/2006/picture">
+                <pic:pic xmlns:pic="http://schemas.openxmlformats.org/drawingml/2006/picture">
+                  <pic:nvPicPr>
+                    <pic:cNvPr id="461816420" name="Immagine 1" descr="Immagine che contiene testo, schermata, Carattere&#10;&#10;Descrizione generata automaticamente"/>
+                    <pic:cNvPicPr/>
+                  </pic:nvPicPr>
+                  <pic:blipFill>
+                    <a:blip r:embed="rId31"/>
+                    <a:stretch>
+                      <a:fillRect/>
+                    </a:stretch>
+                  </pic:blipFill>
+                  <pic:spPr>
+                    <a:xfrm>
+                      <a:off x="0" y="0"/>
+                      <a:ext cx="4794250" cy="1866265"/>
+                    </a:xfrm>
+                    <a:prstGeom prst="rect">
+                      <a:avLst/>
+                    </a:prstGeom>
+                  </pic:spPr>
+                </pic:pic>
+              </a:graphicData>
+            </a:graphic>
+            <wp14:sizeRelH relativeFrom="margin">
+              <wp14:pctWidth>0</wp14:pctWidth>
+            </wp14:sizeRelH>
+            <wp14:sizeRelV relativeFrom="margin">
+              <wp14:pctHeight>0</wp14:pctHeight>
+            </wp14:sizeRelV>
+          </wp:anchor>
+        </w:drawing>
+      </w:r>
+    </w:p>
+    <w:p>
+      <w:pPr>
+        <w:rPr>
+          <w:lang w:val="en-US"/>
+        </w:rPr>
+      </w:pPr>
+    </w:p>
+    <w:p>
+      <w:pPr>
+        <w:rPr>
+          <w:lang w:val="en-US"/>
+        </w:rPr>
+      </w:pPr>
+    </w:p>
+    <w:p>
+      <w:pPr>
+        <w:rPr>
+          <w:lang w:val="en-US"/>
+        </w:rPr>
+      </w:pPr>
+    </w:p>
+    <w:p>
+      <w:pPr>
+        <w:rPr>
+          <w:lang w:val="en-US"/>
+        </w:rPr>
+      </w:pPr>
+    </w:p>
+    <w:p>
+      <w:pPr>
+        <w:rPr>
+          <w:lang w:val="en-US"/>
+        </w:rPr>
+      </w:pPr>
+    </w:p>
+    <w:p>
+      <w:pPr>
+        <w:rPr>
+          <w:lang w:val="en-US"/>
+        </w:rPr>
+      </w:pPr>
+    </w:p>
+    <w:p>
+      <w:pPr>
+        <w:rPr>
+          <w:lang w:val="en-US"/>
+        </w:rPr>
+      </w:pPr>
+      <w:r>
+        <w:rPr>
+          <w:lang w:val="en-US"/>
+        </w:rPr>
+        <w:t xml:space="preserve">Correct answer: </w:t>
+      </w:r>
+      <w:r>
+        <w:rPr>
+          <w:u w:val="single"/>
+          <w:lang w:val="en-US"/>
+        </w:rPr>
+        <w:t>Third</w:t>
+      </w:r>
+      <w:r>
+        <w:rPr>
+          <w:lang w:val="en-US"/>
+        </w:rPr>
+        <w:t xml:space="preserve"> one</w:t>
+      </w:r>
+    </w:p>
+    <w:p>
+      <w:pPr>
+        <w:rPr>
+          <w:lang w:val="en-US"/>
+        </w:rPr>
+      </w:pPr>
+      <w:r>
+        <w:rPr>
+          <w:lang w:val="en-US"/>
+        </w:rPr>
+        <w:drawing>
+          <wp:anchor distT="0" distB="0" distL="114300" distR="114300" simplePos="0" relativeHeight="252049408" behindDoc="0" locked="0" layoutInCell="1" allowOverlap="1" wp14:anchorId="0250B436" wp14:editId="748B8E46">
+            <wp:simplePos x="0" y="0"/>
+            <wp:positionH relativeFrom="column">
+              <wp:posOffset>1230630</wp:posOffset>
+            </wp:positionH>
+            <wp:positionV relativeFrom="paragraph">
+              <wp:posOffset>24765</wp:posOffset>
+            </wp:positionV>
+            <wp:extent cx="4436110" cy="1016000"/>
+            <wp:effectExtent l="0" t="0" r="2540" b="0"/>
+            <wp:wrapSquare wrapText="bothSides"/>
+            <wp:docPr id="158154338" name="Immagine 1" descr="Immagine che contiene testo, schermata, Carattere, linea&#10;&#10;Descrizione generata automaticamente"/>
+            <wp:cNvGraphicFramePr>
+              <a:graphicFrameLocks xmlns:a="http://schemas.openxmlformats.org/drawingml/2006/main" noChangeAspect="1"/>
+            </wp:cNvGraphicFramePr>
+            <a:graphic xmlns:a="http://schemas.openxmlformats.org/drawingml/2006/main">
+              <a:graphicData uri="http://schemas.openxmlformats.org/drawingml/2006/picture">
+                <pic:pic xmlns:pic="http://schemas.openxmlformats.org/drawingml/2006/picture">
+                  <pic:nvPicPr>
+                    <pic:cNvPr id="158154338" name="Immagine 1" descr="Immagine che contiene testo, schermata, Carattere, linea&#10;&#10;Descrizione generata automaticamente"/>
+                    <pic:cNvPicPr/>
+                  </pic:nvPicPr>
+                  <pic:blipFill>
+                    <a:blip r:embed="rId32"/>
+                    <a:stretch>
+                      <a:fillRect/>
+                    </a:stretch>
+                  </pic:blipFill>
+                  <pic:spPr>
+                    <a:xfrm>
+                      <a:off x="0" y="0"/>
+                      <a:ext cx="4436110" cy="1016000"/>
+                    </a:xfrm>
+                    <a:prstGeom prst="rect">
+                      <a:avLst/>
+                    </a:prstGeom>
+                  </pic:spPr>
+                </pic:pic>
+              </a:graphicData>
+            </a:graphic>
+            <wp14:sizeRelH relativeFrom="margin">
+              <wp14:pctWidth>0</wp14:pctWidth>
+            </wp14:sizeRelH>
+            <wp14:sizeRelV relativeFrom="margin">
+              <wp14:pctHeight>0</wp14:pctHeight>
+            </wp14:sizeRelV>
+          </wp:anchor>
+        </w:drawing>
+      </w:r>
+    </w:p>
+    <w:p>
+      <w:pPr>
+        <w:rPr>
+          <w:lang w:val="en-US"/>
+        </w:rPr>
+      </w:pPr>
+    </w:p>
+    <w:p>
+      <w:pPr>
+        <w:rPr>
+          <w:lang w:val="en-US"/>
+        </w:rPr>
+      </w:pPr>
+    </w:p>
+    <w:p>
+      <w:pPr>
+        <w:rPr>
+          <w:lang w:val="en-US"/>
+        </w:rPr>
+      </w:pPr>
+    </w:p>
+    <w:p>
+      <w:pPr>
+        <w:rPr>
+          <w:u w:val="single"/>
+          <w:lang w:val="en-US"/>
+        </w:rPr>
+      </w:pPr>
+      <w:r>
+        <w:rPr>
+          <w:lang w:val="en-US"/>
+        </w:rPr>
+        <w:t xml:space="preserve">Correct answer: </w:t>
+      </w:r>
+      <w:r>
+        <w:rPr>
+          <w:u w:val="single"/>
+          <w:lang w:val="en-US"/>
+        </w:rPr>
+        <w:t>Fourth</w:t>
+      </w:r>
+      <w:r>
+        <w:rPr>
+          <w:lang w:val="en-US"/>
+        </w:rPr>
+        <w:t xml:space="preserve"> one</w:t>
+      </w:r>
+    </w:p>
     <w:sectPr>
-      <w:headerReference w:type="default" r:id="rId28"/>
-      <w:footerReference w:type="default" r:id="rId29"/>
+      <w:headerReference w:type="default" r:id="rId33"/>
+      <w:footerReference w:type="default" r:id="rId34"/>
+      <w:footerReference w:type="first" r:id="rId35"/>
       <w:pgSz w:w="11906" w:h="16838"/>
       <w:pgMar w:top="1417" w:right="1134" w:bottom="1134" w:left="1134" w:header="708" w:footer="708" w:gutter="0"/>
       <w:pgNumType w:start="0"/>
@@ -4720,6 +5273,27 @@
 </file>
 
 <file path=word/footer1.xml><?xml version="1.0" encoding="utf-8"?>
+<w:ftr xmlns:wpc="http://schemas.microsoft.com/office/word/2010/wordprocessingCanvas" xmlns:cx="http://schemas.microsoft.com/office/drawing/2014/chartex" xmlns:cx1="http://schemas.microsoft.com/office/drawing/2015/9/8/chartex" xmlns:cx2="http://schemas.microsoft.com/office/drawing/2015/10/21/chartex" xmlns:cx3="http://schemas.microsoft.com/office/drawing/2016/5/9/chartex" xmlns:cx4="http://schemas.microsoft.com/office/drawing/2016/5/10/chartex" xmlns:cx5="http://schemas.microsoft.com/office/drawing/2016/5/11/chartex" xmlns:cx6="http://schemas.microsoft.com/office/drawing/2016/5/12/chartex" xmlns:cx7="http://schemas.microsoft.com/office/drawing/2016/5/13/chartex" xmlns:cx8="http://schemas.microsoft.com/office/drawing/2016/5/14/chartex" xmlns:mc="http://schemas.openxmlformats.org/markup-compatibility/2006" xmlns:aink="http://schemas.microsoft.com/office/drawing/2016/ink" xmlns:am3d="http://schemas.microsoft.com/office/drawing/2017/model3d" xmlns:o="urn:schemas-microsoft-com:office:office" xmlns:oel="http://schemas.microsoft.com/office/2019/extlst" xmlns:r="http://schemas.openxmlformats.org/officeDocument/2006/relationships" xmlns:m="http://schemas.openxmlformats.org/officeDocument/2006/math" xmlns:v="urn:schemas-microsoft-com:vml" xmlns:wp14="http://schemas.microsoft.com/office/word/2010/wordprocessingDrawing" xmlns:wp="http://schemas.openxmlformats.org/drawingml/2006/wordprocessingDrawing" xmlns:w10="urn:schemas-microsoft-com:office:word" xmlns:w="http://schemas.openxmlformats.org/wordprocessingml/2006/main" xmlns:w14="http://schemas.microsoft.com/office/word/2010/wordml" xmlns:w15="http://schemas.microsoft.com/office/word/2012/wordml" xmlns:w16cex="http://schemas.microsoft.com/office/word/2018/wordml/cex" xmlns:w16cid="http://schemas.microsoft.com/office/word/2016/wordml/cid" xmlns:w16="http://schemas.microsoft.com/office/word/2018/wordml" xmlns:w16sdtdh="http://schemas.microsoft.com/office/word/2020/wordml/sdtdatahash" xmlns:w16se="http://schemas.microsoft.com/office/word/2015/wordml/symex" xmlns:wpg="http://schemas.microsoft.com/office/word/2010/wordprocessingGroup" xmlns:wpi="http://schemas.microsoft.com/office/word/2010/wordprocessingInk" xmlns:wne="http://schemas.microsoft.com/office/word/2006/wordml" xmlns:wps="http://schemas.microsoft.com/office/word/2010/wordprocessingShape" mc:Ignorable="w14 w15 w16se w16cid w16 w16cex w16sdtdh wp14">
+  <w:p>
+    <w:pPr>
+      <w:pStyle w:val="Pidipagina"/>
+      <w:rPr>
+        <w:i/>
+        <w:iCs/>
+      </w:rPr>
+    </w:pPr>
+    <w:r>
+      <w:rPr>
+        <w:i/>
+        <w:iCs/>
+      </w:rPr>
+      <w:t>Written by Gabriel R.</w:t>
+    </w:r>
+  </w:p>
+</w:ftr>
+</file>
+
+<file path=word/footer2.xml><?xml version="1.0" encoding="utf-8"?>
 <w:ftr xmlns:wpc="http://schemas.microsoft.com/office/word/2010/wordprocessingCanvas" xmlns:cx="http://schemas.microsoft.com/office/drawing/2014/chartex" xmlns:cx1="http://schemas.microsoft.com/office/drawing/2015/9/8/chartex" xmlns:cx2="http://schemas.microsoft.com/office/drawing/2015/10/21/chartex" xmlns:cx3="http://schemas.microsoft.com/office/drawing/2016/5/9/chartex" xmlns:cx4="http://schemas.microsoft.com/office/drawing/2016/5/10/chartex" xmlns:cx5="http://schemas.microsoft.com/office/drawing/2016/5/11/chartex" xmlns:cx6="http://schemas.microsoft.com/office/drawing/2016/5/12/chartex" xmlns:cx7="http://schemas.microsoft.com/office/drawing/2016/5/13/chartex" xmlns:cx8="http://schemas.microsoft.com/office/drawing/2016/5/14/chartex" xmlns:mc="http://schemas.openxmlformats.org/markup-compatibility/2006" xmlns:aink="http://schemas.microsoft.com/office/drawing/2016/ink" xmlns:am3d="http://schemas.microsoft.com/office/drawing/2017/model3d" xmlns:o="urn:schemas-microsoft-com:office:office" xmlns:oel="http://schemas.microsoft.com/office/2019/extlst" xmlns:r="http://schemas.openxmlformats.org/officeDocument/2006/relationships" xmlns:m="http://schemas.openxmlformats.org/officeDocument/2006/math" xmlns:v="urn:schemas-microsoft-com:vml" xmlns:wp14="http://schemas.microsoft.com/office/word/2010/wordprocessingDrawing" xmlns:wp="http://schemas.openxmlformats.org/drawingml/2006/wordprocessingDrawing" xmlns:w10="urn:schemas-microsoft-com:office:word" xmlns:w="http://schemas.openxmlformats.org/wordprocessingml/2006/main" xmlns:w14="http://schemas.microsoft.com/office/word/2010/wordml" xmlns:w15="http://schemas.microsoft.com/office/word/2012/wordml" xmlns:w16cex="http://schemas.microsoft.com/office/word/2018/wordml/cex" xmlns:w16cid="http://schemas.microsoft.com/office/word/2016/wordml/cid" xmlns:w16="http://schemas.microsoft.com/office/word/2018/wordml" xmlns:w16sdtdh="http://schemas.microsoft.com/office/word/2020/wordml/sdtdatahash" xmlns:w16se="http://schemas.microsoft.com/office/word/2015/wordml/symex" xmlns:wpg="http://schemas.microsoft.com/office/word/2010/wordprocessingGroup" xmlns:wpi="http://schemas.microsoft.com/office/word/2010/wordprocessingInk" xmlns:wne="http://schemas.microsoft.com/office/word/2006/wordml" xmlns:wps="http://schemas.microsoft.com/office/word/2010/wordprocessingShape" mc:Ignorable="w14 w15 w16se w16cid w16 w16cex w16sdtdh wp14">
   <w:p>
     <w:pPr>
@@ -4815,36 +5389,6 @@
             <w:lang w:val="en-US"/>
           </w:rPr>
           <w:tab/>
-        </w:r>
-        <w:r>
-          <w:rPr>
-            <w:i/>
-            <w:iCs/>
-            <w:lang w:val="en-US"/>
-          </w:rPr>
-          <w:t>IT</w:t>
-        </w:r>
-        <w:r>
-          <w:rPr>
-            <w:i/>
-            <w:iCs/>
-            <w:lang w:val="en-US"/>
-          </w:rPr>
-          <w:t xml:space="preserve">SM </w:t>
-        </w:r>
-        <w:r>
-          <w:rPr>
-            <w:i/>
-            <w:iCs/>
-            <w:lang w:val="en-US"/>
-          </w:rPr>
-          <w:t>Simple (for real</w:t>
-        </w:r>
-        <w:r>
-          <w:rPr>
-            <w:lang w:val="en-US"/>
-          </w:rPr>
-          <w:t>)</w:t>
         </w:r>
       </w:p>
     </w:sdtContent>
@@ -9216,7 +9760,6 @@
   <w:style w:type="character" w:default="1" w:styleId="Carpredefinitoparagrafo">
     <w:name w:val="Default Paragraph Font"/>
     <w:uiPriority w:val="1"/>
-    <w:semiHidden/>
     <w:unhideWhenUsed/>
   </w:style>
   <w:style w:type="table" w:default="1" w:styleId="Tabellanormale">

</xml_diff>